<commit_message>
Tạo script và sơ đồ. Sửa NoiDung thành LienKet trong table DE.
</commit_message>
<xml_diff>
--- a/BaiHoanChinh/LuocDoCSDL.docx
+++ b/BaiHoanChinh/LuocDoCSDL.docx
@@ -145,11 +145,13 @@
       <w:pPr>
         <w:rPr>
           <w:rFonts w:ascii="Times New Roman" w:hAnsi="Times New Roman" w:cs="Times New Roman"/>
-        </w:rPr>
-      </w:pPr>
-      <w:r>
-        <w:rPr>
-          <w:rFonts w:ascii="Times New Roman" w:hAnsi="Times New Roman" w:cs="Times New Roman"/>
+          <w:lang w:val="fr-FR"/>
+        </w:rPr>
+      </w:pPr>
+      <w:r>
+        <w:rPr>
+          <w:rFonts w:ascii="Times New Roman" w:hAnsi="Times New Roman" w:cs="Times New Roman"/>
+          <w:lang w:val="fr-FR"/>
         </w:rPr>
         <w:t>SINHVIEN</w:t>
       </w:r>
@@ -157,72 +159,84 @@
         <w:rPr>
           <w:rFonts w:ascii="Times New Roman" w:hAnsi="Times New Roman" w:cs="Times New Roman"/>
           <w:u w:val="single"/>
+          <w:lang w:val="fr-FR"/>
         </w:rPr>
         <w:t>( MaSinhVien</w:t>
       </w:r>
       <w:r>
         <w:rPr>
           <w:rFonts w:ascii="Times New Roman" w:hAnsi="Times New Roman" w:cs="Times New Roman"/>
+          <w:lang w:val="fr-FR"/>
         </w:rPr>
         <w:t>, TenSinhVien</w:t>
       </w:r>
       <w:r>
         <w:rPr>
           <w:rFonts w:ascii="Times New Roman" w:hAnsi="Times New Roman" w:cs="Times New Roman"/>
+          <w:lang w:val="fr-FR"/>
         </w:rPr>
         <w:t>,</w:t>
       </w:r>
       <w:r>
         <w:rPr>
           <w:rFonts w:ascii="Times New Roman" w:hAnsi="Times New Roman" w:cs="Times New Roman"/>
+          <w:lang w:val="fr-FR"/>
         </w:rPr>
         <w:t xml:space="preserve"> </w:t>
       </w:r>
       <w:r>
         <w:rPr>
           <w:rFonts w:ascii="Times New Roman" w:hAnsi="Times New Roman" w:cs="Times New Roman"/>
+          <w:lang w:val="fr-FR"/>
         </w:rPr>
         <w:t xml:space="preserve"> </w:t>
       </w:r>
       <w:r>
         <w:rPr>
           <w:rFonts w:ascii="Times New Roman" w:hAnsi="Times New Roman" w:cs="Times New Roman"/>
+          <w:lang w:val="fr-FR"/>
         </w:rPr>
         <w:t xml:space="preserve">NgaySinh, </w:t>
       </w:r>
       <w:r>
         <w:rPr>
           <w:rFonts w:ascii="Times New Roman" w:hAnsi="Times New Roman" w:cs="Times New Roman"/>
+          <w:lang w:val="fr-FR"/>
         </w:rPr>
         <w:t>KhoaHoc</w:t>
       </w:r>
       <w:r>
         <w:rPr>
           <w:rFonts w:ascii="Times New Roman" w:hAnsi="Times New Roman" w:cs="Times New Roman"/>
+          <w:lang w:val="fr-FR"/>
         </w:rPr>
         <w:t>,</w:t>
       </w:r>
       <w:r>
         <w:rPr>
           <w:rFonts w:ascii="Times New Roman" w:hAnsi="Times New Roman" w:cs="Times New Roman"/>
+          <w:lang w:val="fr-FR"/>
         </w:rPr>
         <w:t xml:space="preserve"> </w:t>
       </w:r>
       <w:r>
         <w:rPr>
           <w:rFonts w:ascii="Times New Roman" w:hAnsi="Times New Roman" w:cs="Times New Roman"/>
+          <w:lang w:val="fr-FR"/>
         </w:rPr>
         <w:t xml:space="preserve"> </w:t>
       </w:r>
       <w:r>
         <w:rPr>
           <w:rFonts w:ascii="Times New Roman" w:hAnsi="Times New Roman" w:cs="Times New Roman"/>
+          <w:lang w:val="fr-FR"/>
         </w:rPr>
         <w:t>TinhTrang</w:t>
       </w:r>
       <w:r>
         <w:rPr>
           <w:rFonts w:ascii="Times New Roman" w:hAnsi="Times New Roman" w:cs="Times New Roman"/>
+          <w:lang w:val="fr-FR"/>
         </w:rPr>
         <w:t>)</w:t>
       </w:r>
@@ -451,7 +465,19 @@
         <w:rPr>
           <w:rFonts w:ascii="Times New Roman" w:hAnsi="Times New Roman" w:cs="Times New Roman"/>
         </w:rPr>
-        <w:t>, NoiDung)</w:t>
+        <w:t xml:space="preserve">, </w:t>
+      </w:r>
+      <w:r>
+        <w:rPr>
+          <w:rFonts w:ascii="Times New Roman" w:hAnsi="Times New Roman" w:cs="Times New Roman"/>
+        </w:rPr>
+        <w:t>LienKet</w:t>
+      </w:r>
+      <w:r>
+        <w:rPr>
+          <w:rFonts w:ascii="Times New Roman" w:hAnsi="Times New Roman" w:cs="Times New Roman"/>
+        </w:rPr>
+        <w:t>)</w:t>
       </w:r>
     </w:p>
     <w:p>

</xml_diff>